<commit_message>
Updated docx and pdf accordingly
</commit_message>
<xml_diff>
--- a/Fraud Intelligence Blockchain Terms of Use v5.0.docx
+++ b/Fraud Intelligence Blockchain Terms of Use v5.0.docx
@@ -204,7 +204,15 @@
     </w:p>
     <w:p>
       <w:r>
-        <w:t xml:space="preserve">SORAMITSU and </w:t>
+        <w:t xml:space="preserve">Fraud Intelligence Limited was founded by </w:t>
+      </w:r>
+      <w:proofErr w:type="spellStart"/>
+      <w:r>
+        <w:t>Soramitsu</w:t>
+      </w:r>
+      <w:proofErr w:type="spellEnd"/>
+      <w:r>
+        <w:t xml:space="preserve">, </w:t>
       </w:r>
       <w:proofErr w:type="spellStart"/>
       <w:r>
@@ -212,10 +220,59 @@
       </w:r>
       <w:proofErr w:type="spellEnd"/>
       <w:r>
-        <w:t xml:space="preserve"> are business partners who collectively founded Fraud Intelligence Limited, the owners of the </w:t>
-      </w:r>
-      <w:r>
-        <w:t xml:space="preserve">Fraud Intelligence </w:t>
+        <w:t xml:space="preserve"> Solutions, and Eric </w:t>
+      </w:r>
+      <w:proofErr w:type="spellStart"/>
+      <w:r>
+        <w:t>Priezkalns</w:t>
+      </w:r>
+      <w:proofErr w:type="spellEnd"/>
+      <w:r>
+        <w:t>, the joint venture entity that operates the Consortium technology.</w:t>
+      </w:r>
+    </w:p>
+    <w:p>
+      <w:r>
+        <w:t xml:space="preserve">Fraud Intelligence Limited is operated by </w:t>
+      </w:r>
+      <w:proofErr w:type="spellStart"/>
+      <w:r>
+        <w:t>Soramitsu</w:t>
+      </w:r>
+      <w:proofErr w:type="spellEnd"/>
+      <w:r>
+        <w:t xml:space="preserve"> and </w:t>
+      </w:r>
+      <w:proofErr w:type="spellStart"/>
+      <w:r>
+        <w:t>Orillion</w:t>
+      </w:r>
+      <w:proofErr w:type="spellEnd"/>
+      <w:r>
+        <w:t xml:space="preserve"> Solutions, who are responsible for the development, support, and promotion of the technology within the industry.</w:t>
+      </w:r>
+    </w:p>
+    <w:p>
+      <w:r>
+        <w:t xml:space="preserve">Fraud Intelligence Limited is responsible for reviewing and approving applications to join the consortium, as well as being responsible for the </w:t>
+      </w:r>
+      <w:proofErr w:type="spellStart"/>
+      <w:r>
+        <w:t>ongoing</w:t>
+      </w:r>
+      <w:proofErr w:type="spellEnd"/>
+      <w:r>
+        <w:t xml:space="preserve"> promotion of the project within the industry.</w:t>
+      </w:r>
+    </w:p>
+    <w:p>
+      <w:r>
+        <w:t>The consortium, under the leadership of Fraud Intelligence Limited, consists of communication providers and vendors. These members either share fraud intelligence or gain access to it through a fee, utilizing the Fra</w:t>
+      </w:r>
+      <w:bookmarkStart w:id="0" w:name="_GoBack"/>
+      <w:bookmarkEnd w:id="0"/>
+      <w:r>
+        <w:t xml:space="preserve">ud Intelligence </w:t>
       </w:r>
       <w:proofErr w:type="spellStart"/>
       <w:r>
@@ -223,36 +280,7 @@
       </w:r>
       <w:proofErr w:type="spellEnd"/>
       <w:r>
-        <w:t xml:space="preserve"> technology.</w:t>
-      </w:r>
-    </w:p>
-    <w:p>
-      <w:r>
-        <w:t xml:space="preserve">Fraud Intelligence Limited </w:t>
-      </w:r>
-      <w:r>
-        <w:t>is responsible for reviewing and approving applications to join the consortium, as well as being responsible for the ongoing promotion of the project within the industry.</w:t>
-      </w:r>
-    </w:p>
-    <w:p>
-      <w:r>
-        <w:t>Fraud Intelligence Limited develops and supports the technology.</w:t>
-      </w:r>
-    </w:p>
-    <w:p>
-      <w:r>
-        <w:t>The consortium members are communications providers and vendors who will participate by sharing fraud intelligence using the Fraud Intelligence</w:t>
-      </w:r>
-      <w:r>
-        <w:t xml:space="preserve"> </w:t>
-      </w:r>
-      <w:proofErr w:type="spellStart"/>
-      <w:r>
-        <w:t>Blockchain</w:t>
-      </w:r>
-      <w:proofErr w:type="spellEnd"/>
-      <w:r>
-        <w:t xml:space="preserve"> Service or paying fees for access to this intelligence.</w:t>
+        <w:t xml:space="preserve"> Service.</w:t>
       </w:r>
     </w:p>
     <w:p>
@@ -592,8 +620,8 @@
       </w:r>
     </w:p>
     <w:p>
-      <w:bookmarkStart w:id="0" w:name="move1298574202"/>
-      <w:bookmarkEnd w:id="0"/>
+      <w:bookmarkStart w:id="1" w:name="move1298574202"/>
+      <w:bookmarkEnd w:id="1"/>
       <w:r>
         <w:rPr>
           <w:b/>
@@ -616,8 +644,8 @@
       <w:r>
         <w:t xml:space="preserve"> means copyrights, database rights, patents, utility models, know-how, registered and unregistered design rights, trademarks, confidential information, trade secrets, and other intellectual property, in each case whether registered or unregistered, and any rights to apply for the foregoing, which may subsist anywhere in the world. </w:t>
       </w:r>
-      <w:bookmarkStart w:id="1" w:name="move1298574201"/>
-      <w:bookmarkEnd w:id="1"/>
+      <w:bookmarkStart w:id="2" w:name="move1298574201"/>
+      <w:bookmarkEnd w:id="2"/>
     </w:p>
     <w:p>
       <w:r>
@@ -746,8 +774,6 @@
       </w:r>
     </w:p>
     <w:p>
-      <w:bookmarkStart w:id="2" w:name="_GoBack"/>
-      <w:bookmarkEnd w:id="2"/>
       <w:r>
         <w:rPr>
           <w:b/>
@@ -6501,7 +6527,7 @@
   <a:extraClrSchemeLst/>
   <a:extLst>
     <a:ext uri="{05A4C25C-085E-4340-85A3-A5531E510DB2}">
-      <thm15:themeFamily xmlns="" xmlns:thm15="http://schemas.microsoft.com/office/thememl/2012/main" name="Office Theme" id="{62F939B6-93AF-4DB8-9C6B-D6C7DFDC589F}" vid="{4A3C46E8-61CC-4603-A589-7422A47A8E4A}"/>
+      <thm15:themeFamily xmlns:thm15="http://schemas.microsoft.com/office/thememl/2012/main" xmlns="" name="Office Theme" id="{62F939B6-93AF-4DB8-9C6B-D6C7DFDC589F}" vid="{4A3C46E8-61CC-4603-A589-7422A47A8E4A}"/>
     </a:ext>
   </a:extLst>
 </a:theme>

</xml_diff>